<commit_message>
beresin bab 2 & nambah jurnal
</commit_message>
<xml_diff>
--- a/LAPORAN/BAB I PENDAHULUAN REVISI.docx
+++ b/LAPORAN/BAB I PENDAHULUAN REVISI.docx
@@ -1,6 +1,6 @@
 
 <file path=word/document.xml><?xml version="1.0" encoding="utf-8"?>
-<w:document xmlns:wpc="http://schemas.microsoft.com/office/word/2010/wordprocessingCanvas" xmlns:cx="http://schemas.microsoft.com/office/drawing/2014/chartex" xmlns:cx1="http://schemas.microsoft.com/office/drawing/2015/9/8/chartex" xmlns:cx2="http://schemas.microsoft.com/office/drawing/2015/10/21/chartex" xmlns:cx3="http://schemas.microsoft.com/office/drawing/2016/5/9/chartex" xmlns:cx4="http://schemas.microsoft.com/office/drawing/2016/5/10/chartex" xmlns:cx5="http://schemas.microsoft.com/office/drawing/2016/5/11/chartex" xmlns:cx6="http://schemas.microsoft.com/office/drawing/2016/5/12/chartex" xmlns:cx7="http://schemas.microsoft.com/office/drawing/2016/5/13/chartex" xmlns:cx8="http://schemas.microsoft.com/office/drawing/2016/5/14/chartex" xmlns:mc="http://schemas.openxmlformats.org/markup-compatibility/2006" xmlns:aink="http://schemas.microsoft.com/office/drawing/2016/ink" xmlns:am3d="http://schemas.microsoft.com/office/drawing/2017/model3d" xmlns:o="urn:schemas-microsoft-com:office:office" xmlns:r="http://schemas.openxmlformats.org/officeDocument/2006/relationships" xmlns:m="http://schemas.openxmlformats.org/officeDocument/2006/math" xmlns:v="urn:schemas-microsoft-com:vml" xmlns:wp14="http://schemas.microsoft.com/office/word/2010/wordprocessingDrawing" xmlns:wp="http://schemas.openxmlformats.org/drawingml/2006/wordprocessingDrawing" xmlns:w10="urn:schemas-microsoft-com:office:word" xmlns:w="http://schemas.openxmlformats.org/wordprocessingml/2006/main" xmlns:w14="http://schemas.microsoft.com/office/word/2010/wordml" xmlns:w15="http://schemas.microsoft.com/office/word/2012/wordml" xmlns:w16cex="http://schemas.microsoft.com/office/word/2018/wordml/cex" xmlns:w16cid="http://schemas.microsoft.com/office/word/2016/wordml/cid" xmlns:w16="http://schemas.microsoft.com/office/word/2018/wordml" xmlns:w16sdtdh="http://schemas.microsoft.com/office/word/2020/wordml/sdtdatahash" xmlns:w16se="http://schemas.microsoft.com/office/word/2015/wordml/symex" xmlns:wpg="http://schemas.microsoft.com/office/word/2010/wordprocessingGroup" xmlns:wpi="http://schemas.microsoft.com/office/word/2010/wordprocessingInk" xmlns:wne="http://schemas.microsoft.com/office/word/2006/wordml" xmlns:wps="http://schemas.microsoft.com/office/word/2010/wordprocessingShape" mc:Ignorable="w14 w15 w16se w16cid w16 w16cex w16sdtdh wp14">
+<w:document xmlns:wpc="http://schemas.microsoft.com/office/word/2010/wordprocessingCanvas" xmlns:cx="http://schemas.microsoft.com/office/drawing/2014/chartex" xmlns:cx1="http://schemas.microsoft.com/office/drawing/2015/9/8/chartex" xmlns:cx2="http://schemas.microsoft.com/office/drawing/2015/10/21/chartex" xmlns:cx3="http://schemas.microsoft.com/office/drawing/2016/5/9/chartex" xmlns:cx4="http://schemas.microsoft.com/office/drawing/2016/5/10/chartex" xmlns:cx5="http://schemas.microsoft.com/office/drawing/2016/5/11/chartex" xmlns:cx6="http://schemas.microsoft.com/office/drawing/2016/5/12/chartex" xmlns:cx7="http://schemas.microsoft.com/office/drawing/2016/5/13/chartex" xmlns:cx8="http://schemas.microsoft.com/office/drawing/2016/5/14/chartex" xmlns:mc="http://schemas.openxmlformats.org/markup-compatibility/2006" xmlns:aink="http://schemas.microsoft.com/office/drawing/2016/ink" xmlns:am3d="http://schemas.microsoft.com/office/drawing/2017/model3d" xmlns:o="urn:schemas-microsoft-com:office:office" xmlns:r="http://schemas.openxmlformats.org/officeDocument/2006/relationships" xmlns:m="http://schemas.openxmlformats.org/officeDocument/2006/math" xmlns:v="urn:schemas-microsoft-com:vml" xmlns:wp14="http://schemas.microsoft.com/office/word/2010/wordprocessingDrawing" xmlns:wp="http://schemas.openxmlformats.org/drawingml/2006/wordprocessingDrawing" xmlns:w10="urn:schemas-microsoft-com:office:word" xmlns:w="http://schemas.openxmlformats.org/wordprocessingml/2006/main" xmlns:w14="http://schemas.microsoft.com/office/word/2010/wordml" xmlns:w15="http://schemas.microsoft.com/office/word/2012/wordml" xmlns:w16cex="http://schemas.microsoft.com/office/word/2018/wordml/cex" xmlns:w16cid="http://schemas.microsoft.com/office/word/2016/wordml/cid" xmlns:w16="http://schemas.microsoft.com/office/word/2018/wordml" xmlns:w16se="http://schemas.microsoft.com/office/word/2015/wordml/symex" xmlns:wpg="http://schemas.microsoft.com/office/word/2010/wordprocessingGroup" xmlns:wpi="http://schemas.microsoft.com/office/word/2010/wordprocessingInk" xmlns:wne="http://schemas.microsoft.com/office/word/2006/wordml" xmlns:wps="http://schemas.microsoft.com/office/word/2010/wordprocessingShape" mc:Ignorable="w14 w15 w16se w16cid w16 w16cex wp14">
   <w:body>
     <w:p>
       <w:pPr>
@@ -38,6 +38,7 @@
       </w:pPr>
       <w:bookmarkStart w:id="2" w:name="_Toc83834441"/>
       <w:bookmarkStart w:id="3" w:name="_Toc87813938"/>
+      <w:proofErr w:type="spellStart"/>
       <w:r>
         <w:rPr>
           <w:rFonts w:ascii="Times New Roman" w:hAnsi="Times New Roman"/>
@@ -46,7 +47,18 @@
           <w:color w:val="000000" w:themeColor="text1"/>
           <w:lang w:val="en-US"/>
         </w:rPr>
-        <w:t xml:space="preserve">Latar </w:t>
+        <w:t>Latar</w:t>
+      </w:r>
+      <w:proofErr w:type="spellEnd"/>
+      <w:r>
+        <w:rPr>
+          <w:rFonts w:ascii="Times New Roman" w:hAnsi="Times New Roman"/>
+          <w:b/>
+          <w:bCs/>
+          <w:color w:val="000000" w:themeColor="text1"/>
+          <w:lang w:val="en-US"/>
+        </w:rPr>
+        <w:t xml:space="preserve"> </w:t>
       </w:r>
       <w:proofErr w:type="spellStart"/>
       <w:r>
@@ -906,8 +918,13 @@
         </w:rPr>
         <w:t xml:space="preserve"> </w:t>
       </w:r>
-      <w:r>
-        <w:t xml:space="preserve">Saat </w:t>
+      <w:proofErr w:type="spellStart"/>
+      <w:r>
+        <w:t>Saat</w:t>
+      </w:r>
+      <w:proofErr w:type="spellEnd"/>
+      <w:r>
+        <w:t xml:space="preserve"> </w:t>
       </w:r>
       <w:proofErr w:type="spellStart"/>
       <w:r>
@@ -1251,7 +1268,21 @@
         <w:rPr>
           <w:iCs/>
         </w:rPr>
-        <w:t xml:space="preserve"> &amp; Hussin, 2018).</w:t>
+        <w:t xml:space="preserve"> &amp; </w:t>
+      </w:r>
+      <w:proofErr w:type="spellStart"/>
+      <w:r>
+        <w:rPr>
+          <w:iCs/>
+        </w:rPr>
+        <w:t>Hussin</w:t>
+      </w:r>
+      <w:proofErr w:type="spellEnd"/>
+      <w:r>
+        <w:rPr>
+          <w:iCs/>
+        </w:rPr>
+        <w:t>, 2018).</w:t>
       </w:r>
       <w:r>
         <w:rPr>
@@ -2522,7 +2553,21 @@
         <w:rPr>
           <w:iCs/>
         </w:rPr>
-        <w:t xml:space="preserve">. Selain </w:t>
+        <w:t xml:space="preserve">. </w:t>
+      </w:r>
+      <w:proofErr w:type="spellStart"/>
+      <w:r>
+        <w:rPr>
+          <w:iCs/>
+        </w:rPr>
+        <w:t>Selain</w:t>
+      </w:r>
+      <w:proofErr w:type="spellEnd"/>
+      <w:r>
+        <w:rPr>
+          <w:iCs/>
+        </w:rPr>
+        <w:t xml:space="preserve"> </w:t>
       </w:r>
       <w:proofErr w:type="spellStart"/>
       <w:r>
@@ -2776,8 +2821,13 @@
         </w:rPr>
         <w:t xml:space="preserve">. </w:t>
       </w:r>
-      <w:r>
-        <w:t xml:space="preserve">Sangat </w:t>
+      <w:proofErr w:type="spellStart"/>
+      <w:r>
+        <w:t>Sangat</w:t>
+      </w:r>
+      <w:proofErr w:type="spellEnd"/>
+      <w:r>
+        <w:t xml:space="preserve"> </w:t>
       </w:r>
       <w:proofErr w:type="spellStart"/>
       <w:r>
@@ -3323,7 +3373,21 @@
         <w:rPr>
           <w:iCs/>
         </w:rPr>
-        <w:t xml:space="preserve">. Metode yang </w:t>
+        <w:t xml:space="preserve">. </w:t>
+      </w:r>
+      <w:proofErr w:type="spellStart"/>
+      <w:r>
+        <w:rPr>
+          <w:iCs/>
+        </w:rPr>
+        <w:t>Metode</w:t>
+      </w:r>
+      <w:proofErr w:type="spellEnd"/>
+      <w:r>
+        <w:rPr>
+          <w:iCs/>
+        </w:rPr>
+        <w:t xml:space="preserve"> yang </w:t>
       </w:r>
       <w:proofErr w:type="spellStart"/>
       <w:r>
@@ -4353,8 +4417,13 @@
         <w:pStyle w:val="BodyText"/>
         <w:ind w:firstLine="426"/>
       </w:pPr>
-      <w:r>
-        <w:t xml:space="preserve">Tujuan </w:t>
+      <w:proofErr w:type="spellStart"/>
+      <w:r>
+        <w:t>Tujuan</w:t>
+      </w:r>
+      <w:proofErr w:type="spellEnd"/>
+      <w:r>
+        <w:t xml:space="preserve"> </w:t>
       </w:r>
       <w:proofErr w:type="spellStart"/>
       <w:r>
@@ -4740,8 +4809,13 @@
         </w:rPr>
         <w:t xml:space="preserve"> </w:t>
       </w:r>
-      <w:r>
-        <w:t xml:space="preserve">Manfaat </w:t>
+      <w:proofErr w:type="spellStart"/>
+      <w:r>
+        <w:t>Manfaat</w:t>
+      </w:r>
+      <w:proofErr w:type="spellEnd"/>
+      <w:r>
+        <w:t xml:space="preserve"> </w:t>
       </w:r>
       <w:proofErr w:type="spellStart"/>
       <w:r>
@@ -4893,8 +4967,13 @@
         </w:numPr>
         <w:ind w:left="1276" w:right="127"/>
       </w:pPr>
-      <w:r>
-        <w:t xml:space="preserve">Bagi </w:t>
+      <w:proofErr w:type="spellStart"/>
+      <w:r>
+        <w:t>Bagi</w:t>
+      </w:r>
+      <w:proofErr w:type="spellEnd"/>
+      <w:r>
+        <w:t xml:space="preserve"> </w:t>
       </w:r>
       <w:proofErr w:type="spellStart"/>
       <w:r>
@@ -5034,8 +5113,13 @@
         </w:numPr>
         <w:ind w:left="1276" w:right="127"/>
       </w:pPr>
-      <w:r>
-        <w:t xml:space="preserve">Penelitian </w:t>
+      <w:proofErr w:type="spellStart"/>
+      <w:r>
+        <w:t>Penelitian</w:t>
+      </w:r>
+      <w:proofErr w:type="spellEnd"/>
+      <w:r>
+        <w:t xml:space="preserve"> </w:t>
       </w:r>
       <w:proofErr w:type="spellStart"/>
       <w:r>
@@ -5928,6 +6012,7 @@
           <w:szCs w:val="24"/>
         </w:rPr>
       </w:pPr>
+      <w:proofErr w:type="spellStart"/>
       <w:r>
         <w:rPr>
           <w:rFonts w:ascii="Times New Roman" w:hAnsi="Times New Roman" w:cs="Times New Roman"/>
@@ -5935,7 +6020,17 @@
           <w:sz w:val="24"/>
           <w:szCs w:val="24"/>
         </w:rPr>
-        <w:t xml:space="preserve">Metode </w:t>
+        <w:t>Metode</w:t>
+      </w:r>
+      <w:proofErr w:type="spellEnd"/>
+      <w:r>
+        <w:rPr>
+          <w:rFonts w:ascii="Times New Roman" w:hAnsi="Times New Roman" w:cs="Times New Roman"/>
+          <w:color w:val="0D0D0D"/>
+          <w:sz w:val="24"/>
+          <w:szCs w:val="24"/>
+        </w:rPr>
+        <w:t xml:space="preserve"> </w:t>
       </w:r>
       <w:proofErr w:type="spellStart"/>
       <w:r>
@@ -6231,8 +6326,13 @@
         <w:pStyle w:val="BodyText"/>
         <w:ind w:firstLine="426"/>
       </w:pPr>
-      <w:r>
-        <w:t xml:space="preserve">Dalam </w:t>
+      <w:proofErr w:type="spellStart"/>
+      <w:r>
+        <w:t>Dalam</w:t>
+      </w:r>
+      <w:proofErr w:type="spellEnd"/>
+      <w:r>
+        <w:t xml:space="preserve"> </w:t>
       </w:r>
       <w:proofErr w:type="spellStart"/>
       <w:r>
@@ -7799,7 +7899,7 @@
 </file>
 
 <file path=word/numbering.xml><?xml version="1.0" encoding="utf-8"?>
-<w:numbering xmlns:wpc="http://schemas.microsoft.com/office/word/2010/wordprocessingCanvas" xmlns:cx="http://schemas.microsoft.com/office/drawing/2014/chartex" xmlns:cx1="http://schemas.microsoft.com/office/drawing/2015/9/8/chartex" xmlns:cx2="http://schemas.microsoft.com/office/drawing/2015/10/21/chartex" xmlns:cx3="http://schemas.microsoft.com/office/drawing/2016/5/9/chartex" xmlns:cx4="http://schemas.microsoft.com/office/drawing/2016/5/10/chartex" xmlns:cx5="http://schemas.microsoft.com/office/drawing/2016/5/11/chartex" xmlns:cx6="http://schemas.microsoft.com/office/drawing/2016/5/12/chartex" xmlns:cx7="http://schemas.microsoft.com/office/drawing/2016/5/13/chartex" xmlns:cx8="http://schemas.microsoft.com/office/drawing/2016/5/14/chartex" xmlns:mc="http://schemas.openxmlformats.org/markup-compatibility/2006" xmlns:aink="http://schemas.microsoft.com/office/drawing/2016/ink" xmlns:am3d="http://schemas.microsoft.com/office/drawing/2017/model3d" xmlns:o="urn:schemas-microsoft-com:office:office" xmlns:r="http://schemas.openxmlformats.org/officeDocument/2006/relationships" xmlns:m="http://schemas.openxmlformats.org/officeDocument/2006/math" xmlns:v="urn:schemas-microsoft-com:vml" xmlns:wp14="http://schemas.microsoft.com/office/word/2010/wordprocessingDrawing" xmlns:wp="http://schemas.openxmlformats.org/drawingml/2006/wordprocessingDrawing" xmlns:w10="urn:schemas-microsoft-com:office:word" xmlns:w="http://schemas.openxmlformats.org/wordprocessingml/2006/main" xmlns:w14="http://schemas.microsoft.com/office/word/2010/wordml" xmlns:w15="http://schemas.microsoft.com/office/word/2012/wordml" xmlns:w16cex="http://schemas.microsoft.com/office/word/2018/wordml/cex" xmlns:w16cid="http://schemas.microsoft.com/office/word/2016/wordml/cid" xmlns:w16="http://schemas.microsoft.com/office/word/2018/wordml" xmlns:w16sdtdh="http://schemas.microsoft.com/office/word/2020/wordml/sdtdatahash" xmlns:w16se="http://schemas.microsoft.com/office/word/2015/wordml/symex" xmlns:wpg="http://schemas.microsoft.com/office/word/2010/wordprocessingGroup" xmlns:wpi="http://schemas.microsoft.com/office/word/2010/wordprocessingInk" xmlns:wne="http://schemas.microsoft.com/office/word/2006/wordml" xmlns:wps="http://schemas.microsoft.com/office/word/2010/wordprocessingShape" mc:Ignorable="w14 w15 w16se w16cid w16 w16cex w16sdtdh wp14">
+<w:numbering xmlns:wpc="http://schemas.microsoft.com/office/word/2010/wordprocessingCanvas" xmlns:cx="http://schemas.microsoft.com/office/drawing/2014/chartex" xmlns:cx1="http://schemas.microsoft.com/office/drawing/2015/9/8/chartex" xmlns:cx2="http://schemas.microsoft.com/office/drawing/2015/10/21/chartex" xmlns:cx3="http://schemas.microsoft.com/office/drawing/2016/5/9/chartex" xmlns:cx4="http://schemas.microsoft.com/office/drawing/2016/5/10/chartex" xmlns:cx5="http://schemas.microsoft.com/office/drawing/2016/5/11/chartex" xmlns:cx6="http://schemas.microsoft.com/office/drawing/2016/5/12/chartex" xmlns:cx7="http://schemas.microsoft.com/office/drawing/2016/5/13/chartex" xmlns:cx8="http://schemas.microsoft.com/office/drawing/2016/5/14/chartex" xmlns:mc="http://schemas.openxmlformats.org/markup-compatibility/2006" xmlns:aink="http://schemas.microsoft.com/office/drawing/2016/ink" xmlns:am3d="http://schemas.microsoft.com/office/drawing/2017/model3d" xmlns:o="urn:schemas-microsoft-com:office:office" xmlns:r="http://schemas.openxmlformats.org/officeDocument/2006/relationships" xmlns:m="http://schemas.openxmlformats.org/officeDocument/2006/math" xmlns:v="urn:schemas-microsoft-com:vml" xmlns:wp14="http://schemas.microsoft.com/office/word/2010/wordprocessingDrawing" xmlns:wp="http://schemas.openxmlformats.org/drawingml/2006/wordprocessingDrawing" xmlns:w10="urn:schemas-microsoft-com:office:word" xmlns:w="http://schemas.openxmlformats.org/wordprocessingml/2006/main" xmlns:w14="http://schemas.microsoft.com/office/word/2010/wordml" xmlns:w15="http://schemas.microsoft.com/office/word/2012/wordml" xmlns:w16cex="http://schemas.microsoft.com/office/word/2018/wordml/cex" xmlns:w16cid="http://schemas.microsoft.com/office/word/2016/wordml/cid" xmlns:w16="http://schemas.microsoft.com/office/word/2018/wordml" xmlns:w16se="http://schemas.microsoft.com/office/word/2015/wordml/symex" xmlns:wpg="http://schemas.microsoft.com/office/word/2010/wordprocessingGroup" xmlns:wpi="http://schemas.microsoft.com/office/word/2010/wordprocessingInk" xmlns:wne="http://schemas.microsoft.com/office/word/2006/wordml" xmlns:wps="http://schemas.microsoft.com/office/word/2010/wordprocessingShape" mc:Ignorable="w14 w15 w16se w16cid w16 w16cex wp14">
   <w:abstractNum w:abstractNumId="0" w15:restartNumberingAfterBreak="0">
     <w:nsid w:val="06784C2A"/>
     <w:multiLevelType w:val="multilevel"/>
@@ -8511,7 +8611,7 @@
 </file>
 
 <file path=word/styles.xml><?xml version="1.0" encoding="utf-8"?>
-<w:styles xmlns:mc="http://schemas.openxmlformats.org/markup-compatibility/2006" xmlns:r="http://schemas.openxmlformats.org/officeDocument/2006/relationships" xmlns:w="http://schemas.openxmlformats.org/wordprocessingml/2006/main" xmlns:w14="http://schemas.microsoft.com/office/word/2010/wordml" xmlns:w15="http://schemas.microsoft.com/office/word/2012/wordml" xmlns:w16cex="http://schemas.microsoft.com/office/word/2018/wordml/cex" xmlns:w16cid="http://schemas.microsoft.com/office/word/2016/wordml/cid" xmlns:w16="http://schemas.microsoft.com/office/word/2018/wordml" xmlns:w16sdtdh="http://schemas.microsoft.com/office/word/2020/wordml/sdtdatahash" xmlns:w16se="http://schemas.microsoft.com/office/word/2015/wordml/symex" mc:Ignorable="w14 w15 w16se w16cid w16 w16cex w16sdtdh">
+<w:styles xmlns:mc="http://schemas.openxmlformats.org/markup-compatibility/2006" xmlns:r="http://schemas.openxmlformats.org/officeDocument/2006/relationships" xmlns:w="http://schemas.openxmlformats.org/wordprocessingml/2006/main" xmlns:w14="http://schemas.microsoft.com/office/word/2010/wordml" xmlns:w15="http://schemas.microsoft.com/office/word/2012/wordml" xmlns:w16cex="http://schemas.microsoft.com/office/word/2018/wordml/cex" xmlns:w16cid="http://schemas.microsoft.com/office/word/2016/wordml/cid" xmlns:w16="http://schemas.microsoft.com/office/word/2018/wordml" xmlns:w16se="http://schemas.microsoft.com/office/word/2015/wordml/symex" mc:Ignorable="w14 w15 w16se w16cid w16 w16cex">
   <w:docDefaults>
     <w:rPrDefault>
       <w:rPr>
@@ -9086,7 +9186,7 @@
 </file>
 
 <file path=word/glossary/document.xml><?xml version="1.0" encoding="utf-8"?>
-<w:glossaryDocument xmlns:wpc="http://schemas.microsoft.com/office/word/2010/wordprocessingCanvas" xmlns:cx="http://schemas.microsoft.com/office/drawing/2014/chartex" xmlns:cx1="http://schemas.microsoft.com/office/drawing/2015/9/8/chartex" xmlns:cx2="http://schemas.microsoft.com/office/drawing/2015/10/21/chartex" xmlns:cx3="http://schemas.microsoft.com/office/drawing/2016/5/9/chartex" xmlns:cx4="http://schemas.microsoft.com/office/drawing/2016/5/10/chartex" xmlns:cx5="http://schemas.microsoft.com/office/drawing/2016/5/11/chartex" xmlns:cx6="http://schemas.microsoft.com/office/drawing/2016/5/12/chartex" xmlns:cx7="http://schemas.microsoft.com/office/drawing/2016/5/13/chartex" xmlns:cx8="http://schemas.microsoft.com/office/drawing/2016/5/14/chartex" xmlns:mc="http://schemas.openxmlformats.org/markup-compatibility/2006" xmlns:aink="http://schemas.microsoft.com/office/drawing/2016/ink" xmlns:am3d="http://schemas.microsoft.com/office/drawing/2017/model3d" xmlns:o="urn:schemas-microsoft-com:office:office" xmlns:r="http://schemas.openxmlformats.org/officeDocument/2006/relationships" xmlns:m="http://schemas.openxmlformats.org/officeDocument/2006/math" xmlns:v="urn:schemas-microsoft-com:vml" xmlns:wp14="http://schemas.microsoft.com/office/word/2010/wordprocessingDrawing" xmlns:wp="http://schemas.openxmlformats.org/drawingml/2006/wordprocessingDrawing" xmlns:w10="urn:schemas-microsoft-com:office:word" xmlns:w="http://schemas.openxmlformats.org/wordprocessingml/2006/main" xmlns:w14="http://schemas.microsoft.com/office/word/2010/wordml" xmlns:w15="http://schemas.microsoft.com/office/word/2012/wordml" xmlns:w16cex="http://schemas.microsoft.com/office/word/2018/wordml/cex" xmlns:w16cid="http://schemas.microsoft.com/office/word/2016/wordml/cid" xmlns:w16="http://schemas.microsoft.com/office/word/2018/wordml" xmlns:w16sdtdh="http://schemas.microsoft.com/office/word/2020/wordml/sdtdatahash" xmlns:w16se="http://schemas.microsoft.com/office/word/2015/wordml/symex" xmlns:wpg="http://schemas.microsoft.com/office/word/2010/wordprocessingGroup" xmlns:wpi="http://schemas.microsoft.com/office/word/2010/wordprocessingInk" xmlns:wne="http://schemas.microsoft.com/office/word/2006/wordml" xmlns:wps="http://schemas.microsoft.com/office/word/2010/wordprocessingShape" mc:Ignorable="w14 w15 w16se w16cid w16 w16cex w16sdtdh wp14">
+<w:glossaryDocument xmlns:wpc="http://schemas.microsoft.com/office/word/2010/wordprocessingCanvas" xmlns:cx="http://schemas.microsoft.com/office/drawing/2014/chartex" xmlns:cx1="http://schemas.microsoft.com/office/drawing/2015/9/8/chartex" xmlns:cx2="http://schemas.microsoft.com/office/drawing/2015/10/21/chartex" xmlns:cx3="http://schemas.microsoft.com/office/drawing/2016/5/9/chartex" xmlns:cx4="http://schemas.microsoft.com/office/drawing/2016/5/10/chartex" xmlns:cx5="http://schemas.microsoft.com/office/drawing/2016/5/11/chartex" xmlns:cx6="http://schemas.microsoft.com/office/drawing/2016/5/12/chartex" xmlns:cx7="http://schemas.microsoft.com/office/drawing/2016/5/13/chartex" xmlns:cx8="http://schemas.microsoft.com/office/drawing/2016/5/14/chartex" xmlns:mc="http://schemas.openxmlformats.org/markup-compatibility/2006" xmlns:aink="http://schemas.microsoft.com/office/drawing/2016/ink" xmlns:am3d="http://schemas.microsoft.com/office/drawing/2017/model3d" xmlns:o="urn:schemas-microsoft-com:office:office" xmlns:r="http://schemas.openxmlformats.org/officeDocument/2006/relationships" xmlns:m="http://schemas.openxmlformats.org/officeDocument/2006/math" xmlns:v="urn:schemas-microsoft-com:vml" xmlns:wp14="http://schemas.microsoft.com/office/word/2010/wordprocessingDrawing" xmlns:wp="http://schemas.openxmlformats.org/drawingml/2006/wordprocessingDrawing" xmlns:w10="urn:schemas-microsoft-com:office:word" xmlns:w="http://schemas.openxmlformats.org/wordprocessingml/2006/main" xmlns:w14="http://schemas.microsoft.com/office/word/2010/wordml" xmlns:w15="http://schemas.microsoft.com/office/word/2012/wordml" xmlns:w16cex="http://schemas.microsoft.com/office/word/2018/wordml/cex" xmlns:w16cid="http://schemas.microsoft.com/office/word/2016/wordml/cid" xmlns:w16="http://schemas.microsoft.com/office/word/2018/wordml" xmlns:w16se="http://schemas.microsoft.com/office/word/2015/wordml/symex" xmlns:wpg="http://schemas.microsoft.com/office/word/2010/wordprocessingGroup" xmlns:wpi="http://schemas.microsoft.com/office/word/2010/wordprocessingInk" xmlns:wne="http://schemas.microsoft.com/office/word/2006/wordml" xmlns:wps="http://schemas.microsoft.com/office/word/2010/wordprocessingShape" mc:Ignorable="w14 w15 w16se w16cid w16 w16cex wp14">
   <w:docParts>
     <w:docPart>
       <w:docPartPr>
@@ -9119,33 +9219,33 @@
 </file>
 
 <file path=word/glossary/fontTable.xml><?xml version="1.0" encoding="utf-8"?>
-<w:fonts xmlns:mc="http://schemas.openxmlformats.org/markup-compatibility/2006" xmlns:r="http://schemas.openxmlformats.org/officeDocument/2006/relationships" xmlns:w="http://schemas.openxmlformats.org/wordprocessingml/2006/main" xmlns:w14="http://schemas.microsoft.com/office/word/2010/wordml" xmlns:w15="http://schemas.microsoft.com/office/word/2012/wordml" xmlns:w16cex="http://schemas.microsoft.com/office/word/2018/wordml/cex" xmlns:w16cid="http://schemas.microsoft.com/office/word/2016/wordml/cid" xmlns:w16="http://schemas.microsoft.com/office/word/2018/wordml" xmlns:w16sdtdh="http://schemas.microsoft.com/office/word/2020/wordml/sdtdatahash" xmlns:w16se="http://schemas.microsoft.com/office/word/2015/wordml/symex" mc:Ignorable="w14 w15 w16se w16cid w16 w16cex w16sdtdh">
+<w:fonts xmlns:mc="http://schemas.openxmlformats.org/markup-compatibility/2006" xmlns:r="http://schemas.openxmlformats.org/officeDocument/2006/relationships" xmlns:w="http://schemas.openxmlformats.org/wordprocessingml/2006/main" xmlns:w14="http://schemas.microsoft.com/office/word/2010/wordml" xmlns:w15="http://schemas.microsoft.com/office/word/2012/wordml" xmlns:w16cex="http://schemas.microsoft.com/office/word/2018/wordml/cex" xmlns:w16cid="http://schemas.microsoft.com/office/word/2016/wordml/cid" xmlns:w16="http://schemas.microsoft.com/office/word/2018/wordml" xmlns:w16se="http://schemas.microsoft.com/office/word/2015/wordml/symex" mc:Ignorable="w14 w15 w16se w16cid w16 w16cex">
   <w:font w:name="Times New Roman">
     <w:panose1 w:val="02020603050405020304"/>
     <w:charset w:val="00"/>
     <w:family w:val="roman"/>
     <w:pitch w:val="variable"/>
-    <w:sig w:usb0="E0002EFF" w:usb1="C000785B" w:usb2="00000009" w:usb3="00000000" w:csb0="000001FF" w:csb1="00000000"/>
+    <w:sig w:usb0="E0002AFF" w:usb1="C0007843" w:usb2="00000009" w:usb3="00000000" w:csb0="000001FF" w:csb1="00000000"/>
   </w:font>
   <w:font w:name="Calibri">
     <w:panose1 w:val="020F0502020204030204"/>
     <w:charset w:val="00"/>
     <w:family w:val="swiss"/>
     <w:pitch w:val="variable"/>
-    <w:sig w:usb0="E4002EFF" w:usb1="C000247B" w:usb2="00000009" w:usb3="00000000" w:csb0="000001FF" w:csb1="00000000"/>
+    <w:sig w:usb0="E0002AFF" w:usb1="4000ACFF" w:usb2="00000001" w:usb3="00000000" w:csb0="000001FF" w:csb1="00000000"/>
   </w:font>
   <w:font w:name="Calibri Light">
     <w:panose1 w:val="020F0302020204030204"/>
     <w:charset w:val="00"/>
     <w:family w:val="swiss"/>
     <w:pitch w:val="variable"/>
-    <w:sig w:usb0="E4002EFF" w:usb1="C000247B" w:usb2="00000009" w:usb3="00000000" w:csb0="000001FF" w:csb1="00000000"/>
+    <w:sig w:usb0="A0002AEF" w:usb1="4000207B" w:usb2="00000000" w:usb3="00000000" w:csb0="000001FF" w:csb1="00000000"/>
   </w:font>
 </w:fonts>
 </file>
 
 <file path=word/glossary/settings.xml><?xml version="1.0" encoding="utf-8"?>
-<w:settings xmlns:mc="http://schemas.openxmlformats.org/markup-compatibility/2006" xmlns:o="urn:schemas-microsoft-com:office:office" xmlns:r="http://schemas.openxmlformats.org/officeDocument/2006/relationships" xmlns:m="http://schemas.openxmlformats.org/officeDocument/2006/math" xmlns:v="urn:schemas-microsoft-com:vml" xmlns:w10="urn:schemas-microsoft-com:office:word" xmlns:w="http://schemas.openxmlformats.org/wordprocessingml/2006/main" xmlns:w14="http://schemas.microsoft.com/office/word/2010/wordml" xmlns:w15="http://schemas.microsoft.com/office/word/2012/wordml" xmlns:w16cex="http://schemas.microsoft.com/office/word/2018/wordml/cex" xmlns:w16cid="http://schemas.microsoft.com/office/word/2016/wordml/cid" xmlns:w16="http://schemas.microsoft.com/office/word/2018/wordml" xmlns:w16sdtdh="http://schemas.microsoft.com/office/word/2020/wordml/sdtdatahash" xmlns:w16se="http://schemas.microsoft.com/office/word/2015/wordml/symex" xmlns:sl="http://schemas.openxmlformats.org/schemaLibrary/2006/main" mc:Ignorable="w14 w15 w16se w16cid w16 w16cex w16sdtdh">
+<w:settings xmlns:mc="http://schemas.openxmlformats.org/markup-compatibility/2006" xmlns:o="urn:schemas-microsoft-com:office:office" xmlns:r="http://schemas.openxmlformats.org/officeDocument/2006/relationships" xmlns:m="http://schemas.openxmlformats.org/officeDocument/2006/math" xmlns:v="urn:schemas-microsoft-com:vml" xmlns:w10="urn:schemas-microsoft-com:office:word" xmlns:w="http://schemas.openxmlformats.org/wordprocessingml/2006/main" xmlns:w14="http://schemas.microsoft.com/office/word/2010/wordml" xmlns:w15="http://schemas.microsoft.com/office/word/2012/wordml" xmlns:w16cex="http://schemas.microsoft.com/office/word/2018/wordml/cex" xmlns:w16cid="http://schemas.microsoft.com/office/word/2016/wordml/cid" xmlns:w16="http://schemas.microsoft.com/office/word/2018/wordml" xmlns:w16se="http://schemas.microsoft.com/office/word/2015/wordml/symex" xmlns:sl="http://schemas.openxmlformats.org/schemaLibrary/2006/main" mc:Ignorable="w14 w15 w16se w16cid w16 w16cex">
   <w:view w:val="normal"/>
   <w:defaultTabStop w:val="720"/>
   <w:characterSpacingControl w:val="doNotCompress"/>
@@ -9162,6 +9262,7 @@
     <w:rsidRoot w:val="00B25443"/>
     <w:rsid w:val="000871F9"/>
     <w:rsid w:val="005041A7"/>
+    <w:rsid w:val="009C0484"/>
     <w:rsid w:val="00A03F9C"/>
     <w:rsid w:val="00B25443"/>
     <w:rsid w:val="00B60F26"/>
@@ -9189,7 +9290,7 @@
 </file>
 
 <file path=word/glossary/styles.xml><?xml version="1.0" encoding="utf-8"?>
-<w:styles xmlns:mc="http://schemas.openxmlformats.org/markup-compatibility/2006" xmlns:r="http://schemas.openxmlformats.org/officeDocument/2006/relationships" xmlns:w="http://schemas.openxmlformats.org/wordprocessingml/2006/main" xmlns:w14="http://schemas.microsoft.com/office/word/2010/wordml" xmlns:w15="http://schemas.microsoft.com/office/word/2012/wordml" xmlns:w16cex="http://schemas.microsoft.com/office/word/2018/wordml/cex" xmlns:w16cid="http://schemas.microsoft.com/office/word/2016/wordml/cid" xmlns:w16="http://schemas.microsoft.com/office/word/2018/wordml" xmlns:w16sdtdh="http://schemas.microsoft.com/office/word/2020/wordml/sdtdatahash" xmlns:w16se="http://schemas.microsoft.com/office/word/2015/wordml/symex" mc:Ignorable="w14 w15 w16se w16cid w16 w16cex w16sdtdh">
+<w:styles xmlns:mc="http://schemas.openxmlformats.org/markup-compatibility/2006" xmlns:r="http://schemas.openxmlformats.org/officeDocument/2006/relationships" xmlns:w="http://schemas.openxmlformats.org/wordprocessingml/2006/main" xmlns:w14="http://schemas.microsoft.com/office/word/2010/wordml" xmlns:w15="http://schemas.microsoft.com/office/word/2012/wordml" xmlns:w16cex="http://schemas.microsoft.com/office/word/2018/wordml/cex" xmlns:w16cid="http://schemas.microsoft.com/office/word/2016/wordml/cid" xmlns:w16="http://schemas.microsoft.com/office/word/2018/wordml" xmlns:w16se="http://schemas.microsoft.com/office/word/2015/wordml/symex" mc:Ignorable="w14 w15 w16se w16cid w16 w16cex">
   <w:docDefaults>
     <w:rPrDefault>
       <w:rPr>
@@ -9628,7 +9729,7 @@
 </file>
 
 <file path=word/glossary/webSettings.xml><?xml version="1.0" encoding="utf-8"?>
-<w:webSettings xmlns:mc="http://schemas.openxmlformats.org/markup-compatibility/2006" xmlns:r="http://schemas.openxmlformats.org/officeDocument/2006/relationships" xmlns:w="http://schemas.openxmlformats.org/wordprocessingml/2006/main" xmlns:w14="http://schemas.microsoft.com/office/word/2010/wordml" xmlns:w15="http://schemas.microsoft.com/office/word/2012/wordml" xmlns:w16cex="http://schemas.microsoft.com/office/word/2018/wordml/cex" xmlns:w16cid="http://schemas.microsoft.com/office/word/2016/wordml/cid" xmlns:w16="http://schemas.microsoft.com/office/word/2018/wordml" xmlns:w16sdtdh="http://schemas.microsoft.com/office/word/2020/wordml/sdtdatahash" xmlns:w16se="http://schemas.microsoft.com/office/word/2015/wordml/symex" mc:Ignorable="w14 w15 w16se w16cid w16 w16cex w16sdtdh">
+<w:webSettings xmlns:mc="http://schemas.openxmlformats.org/markup-compatibility/2006" xmlns:r="http://schemas.openxmlformats.org/officeDocument/2006/relationships" xmlns:w="http://schemas.openxmlformats.org/wordprocessingml/2006/main" xmlns:w14="http://schemas.microsoft.com/office/word/2010/wordml" xmlns:w15="http://schemas.microsoft.com/office/word/2012/wordml" xmlns:w16cex="http://schemas.microsoft.com/office/word/2018/wordml/cex" xmlns:w16cid="http://schemas.microsoft.com/office/word/2016/wordml/cid" xmlns:w16="http://schemas.microsoft.com/office/word/2018/wordml" xmlns:w16se="http://schemas.microsoft.com/office/word/2015/wordml/symex" mc:Ignorable="w14 w15 w16se w16cid w16 w16cex">
   <w:optimizeForBrowser/>
   <w:allowPNG/>
 </w:webSettings>
@@ -9931,7 +10032,7 @@
 
 <file path=word/webextensions/taskpanes.xml><?xml version="1.0" encoding="utf-8"?>
 <wetp:taskpanes xmlns:wetp="http://schemas.microsoft.com/office/webextensions/taskpanes/2010/11">
-  <wetp:taskpane dockstate="right" visibility="0" width="525" row="3">
+  <wetp:taskpane dockstate="right" visibility="0" width="350" row="1">
     <wetp:webextensionref xmlns:r="http://schemas.openxmlformats.org/officeDocument/2006/relationships" r:id="rId1"/>
   </wetp:taskpane>
 </wetp:taskpanes>

</xml_diff>